<commit_message>
cetak izincuti visite dokter sp
</commit_message>
<xml_diff>
--- a/plugins/kepegawaian/template/izinDok.docx
+++ b/plugins/kepegawaian/template/izinDok.docx
@@ -631,46 +631,6 @@
           <w:lang w:val="sv-SE" w:bidi="th-TH"/>
         </w:rPr>
       </w:pPr>
-      <w:r>
-        <w:rPr>
-          <w:rFonts w:cs="Cordia New"/>
-          <w:b w:val="0"/>
-          <w:lang w:val="sv-SE" w:bidi="th-TH"/>
-        </w:rPr>
-        <w:t>Pengganti Visite</w:t>
-      </w:r>
-      <w:r>
-        <w:rPr>
-          <w:rFonts w:cs="Cordia New"/>
-          <w:b w:val="0"/>
-          <w:lang w:val="sv-SE" w:bidi="th-TH"/>
-        </w:rPr>
-        <w:t>/Poliklinik</w:t>
-      </w:r>
-      <w:r>
-        <w:rPr>
-          <w:rFonts w:cs="Cordia New"/>
-          <w:b w:val="0"/>
-          <w:lang w:val="sv-SE" w:bidi="th-TH"/>
-        </w:rPr>
-        <w:tab/>
-      </w:r>
-      <w:r>
-        <w:rPr>
-          <w:rFonts w:cs="Cordia New"/>
-          <w:b w:val="0"/>
-          <w:lang w:val="sv-SE" w:bidi="th-TH"/>
-        </w:rPr>
-        <w:t>:</w:t>
-      </w:r>
-      <w:r>
-        <w:rPr>
-          <w:rFonts w:cs="Cordia New"/>
-          <w:b w:val="0"/>
-          <w:lang w:val="sv-SE" w:bidi="th-TH"/>
-        </w:rPr>
-        <w:tab/>
-      </w:r>
       <w:r>
         <w:rPr>
           <w:rFonts w:cs="Cordia New"/>

</xml_diff>